<commit_message>
fertig mit dieser huren scheisse hier
</commit_message>
<xml_diff>
--- a/Python Projekt Doku (1).docx
+++ b/Python Projekt Doku (1).docx
@@ -20,7 +20,7 @@
             <mc:AlternateContent>
               <mc:Choice Requires="wpg">
                 <w:drawing>
-                  <wp:anchor distT="0" distB="0" distL="114300" distR="114300" simplePos="0" relativeHeight="251659264" behindDoc="0" locked="0" layoutInCell="1" allowOverlap="1">
+                  <wp:anchor distT="0" distB="0" distL="114300" distR="114300" simplePos="0" relativeHeight="251659264" behindDoc="0" locked="0" layoutInCell="1" allowOverlap="1" wp14:anchorId="4434C4E3" wp14:editId="377219CC">
                     <wp:simplePos x="0" y="0"/>
                     <wp:positionH relativeFrom="page">
                       <wp:posOffset>4393870</wp:posOffset>
@@ -303,7 +303,7 @@
               </mc:Choice>
               <mc:Fallback>
                 <w:pict>
-                  <v:group id="Gruppe 453" o:spid="_x0000_s1026" style="position:absolute;margin-left:345.95pt;margin-top:0;width:248.2pt;height:11in;z-index:251659264;mso-height-percent:1000;mso-position-horizontal-relative:page;mso-position-vertical-relative:page;mso-height-percent:1000" coordorigin="-553" coordsize="31518,100584" o:gfxdata="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">
+                  <v:group w14:anchorId="4434C4E3" id="Gruppe 453" o:spid="_x0000_s1026" style="position:absolute;margin-left:345.95pt;margin-top:0;width:248.2pt;height:11in;z-index:251659264;mso-height-percent:1000;mso-position-horizontal-relative:page;mso-position-vertical-relative:page;mso-height-percent:1000" coordorigin="-553" coordsize="31518,100584" o:gfxdata="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">
                     <v:rect id="Rechteck 459" o:spid="_x0000_s1027" alt="Light vertical" style="position:absolute;width:1385;height:100584;visibility:visible;mso-wrap-style:square;v-text-anchor:middle" o:gfxdata="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" fillcolor="#a8d08d [1945]" stroked="f" strokecolor="white" strokeweight="1pt">
                       <v:fill r:id="rId9" o:title="" opacity="52428f" color2="white [3212]" o:opacity2="52428f" type="pattern"/>
                       <v:shadow color="#d8d8d8" offset="3pt,3pt"/>
@@ -432,7 +432,7 @@
             <mc:AlternateContent>
               <mc:Choice Requires="wps">
                 <w:drawing>
-                  <wp:anchor distT="0" distB="0" distL="114300" distR="114300" simplePos="0" relativeHeight="251661312" behindDoc="0" locked="0" layoutInCell="0" allowOverlap="1">
+                  <wp:anchor distT="0" distB="0" distL="114300" distR="114300" simplePos="0" relativeHeight="251661312" behindDoc="0" locked="0" layoutInCell="0" allowOverlap="1" wp14:anchorId="2F547F14" wp14:editId="579BDF2E">
                     <wp:simplePos x="0" y="0"/>
                     <wp:positionH relativeFrom="page">
                       <wp:align>left</wp:align>
@@ -538,7 +538,7 @@
               </mc:Choice>
               <mc:Fallback>
                 <w:pict>
-                  <v:rect id="Rechteck 16" o:spid="_x0000_s1030" style="position:absolute;margin-left:0;margin-top:0;width:548.85pt;height:50.4pt;z-index:251661312;visibility:visible;mso-wrap-style:square;mso-width-percent:900;mso-height-percent:73;mso-top-percent:250;mso-wrap-distance-left:9pt;mso-wrap-distance-top:0;mso-wrap-distance-right:9pt;mso-wrap-distance-bottom:0;mso-position-horizontal:left;mso-position-horizontal-relative:page;mso-position-vertical-relative:page;mso-width-percent:900;mso-height-percent:73;mso-top-percent:250;mso-width-relative:page;mso-height-relative:page;v-text-anchor:middle" o:gfxdata="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" o:allowincell="f" fillcolor="black [3213]" strokecolor="black [3213]" strokeweight="1.5pt">
+                  <v:rect w14:anchorId="2F547F14" id="Rechteck 16" o:spid="_x0000_s1030" style="position:absolute;margin-left:0;margin-top:0;width:548.85pt;height:50.4pt;z-index:251661312;visibility:visible;mso-wrap-style:square;mso-width-percent:900;mso-height-percent:73;mso-top-percent:250;mso-wrap-distance-left:9pt;mso-wrap-distance-top:0;mso-wrap-distance-right:9pt;mso-wrap-distance-bottom:0;mso-position-horizontal:left;mso-position-horizontal-relative:page;mso-position-vertical-relative:page;mso-width-percent:900;mso-height-percent:73;mso-top-percent:250;mso-width-relative:page;mso-height-relative:page;v-text-anchor:middle" o:gfxdata="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" o:allowincell="f" fillcolor="black [3213]" strokecolor="black [3213]" strokeweight="1.5pt">
                     <v:textbox style="mso-fit-shape-to-text:t" inset="14.4pt,,14.4pt">
                       <w:txbxContent>
                         <w:sdt>
@@ -591,7 +591,7 @@
               <w:noProof/>
             </w:rPr>
             <w:drawing>
-              <wp:anchor distT="0" distB="0" distL="114300" distR="114300" simplePos="0" relativeHeight="251662336" behindDoc="0" locked="0" layoutInCell="1" allowOverlap="1" wp14:anchorId="4C4EC782">
+              <wp:anchor distT="0" distB="0" distL="114300" distR="114300" simplePos="0" relativeHeight="251662336" behindDoc="0" locked="0" layoutInCell="1" allowOverlap="1" wp14:anchorId="4C4EC782" wp14:editId="11CDDB67">
                 <wp:simplePos x="0" y="0"/>
                 <wp:positionH relativeFrom="margin">
                   <wp:posOffset>2117283</wp:posOffset>
@@ -655,6 +655,10 @@
     <w:sdt>
       <w:sdtPr>
         <w:rPr>
+          <w:rFonts w:asciiTheme="minorHAnsi" w:eastAsiaTheme="minorEastAsia" w:hAnsiTheme="minorHAnsi" w:cstheme="minorBidi"/>
+          <w:color w:val="auto"/>
+          <w:sz w:val="22"/>
+          <w:szCs w:val="21"/>
           <w:lang w:val="de-DE"/>
         </w:rPr>
         <w:id w:val="-1641034183"/>
@@ -665,12 +669,8 @@
       </w:sdtPr>
       <w:sdtEndPr>
         <w:rPr>
-          <w:rFonts w:asciiTheme="minorHAnsi" w:eastAsiaTheme="minorEastAsia" w:hAnsiTheme="minorHAnsi" w:cstheme="minorBidi"/>
-          <w:b/>
-          <w:bCs/>
-          <w:color w:val="auto"/>
-          <w:sz w:val="22"/>
-          <w:szCs w:val="21"/>
+          <w:b/>
+          <w:bCs/>
         </w:rPr>
       </w:sdtEndPr>
       <w:sdtContent>
@@ -1532,7 +1532,19 @@
       </w:r>
       <w:r>
         <w:br/>
-        <w:t xml:space="preserve">Der Abgabetermin ist am 15. Januar 2021 um 16:15 Uhr. </w:t>
+        <w:t>Der Abgabetermin ist am 1</w:t>
+      </w:r>
+      <w:r>
+        <w:t>6</w:t>
+      </w:r>
+      <w:r>
+        <w:t xml:space="preserve">. Januar 2021 um </w:t>
+      </w:r>
+      <w:r>
+        <w:t>17:00</w:t>
+      </w:r>
+      <w:r>
+        <w:t xml:space="preserve"> Uhr. </w:t>
       </w:r>
       <w:r>
         <w:br/>
@@ -1600,7 +1612,6 @@
                 <w:szCs w:val="32"/>
               </w:rPr>
             </w:pPr>
-            <w:proofErr w:type="spellStart"/>
             <w:r>
               <w:rPr>
                 <w:sz w:val="32"/>
@@ -1608,7 +1619,6 @@
               </w:rPr>
               <w:t>JMB</w:t>
             </w:r>
-            <w:proofErr w:type="spellEnd"/>
           </w:p>
         </w:tc>
       </w:tr>
@@ -1885,7 +1895,21 @@
                 <w:sz w:val="32"/>
                 <w:szCs w:val="32"/>
               </w:rPr>
-              <w:t>15. Januar 2021</w:t>
+              <w:t>1</w:t>
+            </w:r>
+            <w:r>
+              <w:rPr>
+                <w:sz w:val="32"/>
+                <w:szCs w:val="32"/>
+              </w:rPr>
+              <w:t>6</w:t>
+            </w:r>
+            <w:r>
+              <w:rPr>
+                <w:sz w:val="32"/>
+                <w:szCs w:val="32"/>
+              </w:rPr>
+              <w:t>. Januar 2021</w:t>
             </w:r>
           </w:p>
         </w:tc>
@@ -1978,6 +2002,13 @@
                 <w:szCs w:val="32"/>
               </w:rPr>
               <w:t>3.9</w:t>
+            </w:r>
+            <w:r>
+              <w:rPr>
+                <w:sz w:val="32"/>
+                <w:szCs w:val="32"/>
+              </w:rPr>
+              <w:t>.1</w:t>
             </w:r>
           </w:p>
         </w:tc>
@@ -2088,27 +2119,30 @@
       <w:bookmarkStart w:id="4" w:name="_Toc61557399"/>
       <w:bookmarkStart w:id="5" w:name="_Toc61562694"/>
       <w:r>
+        <w:rPr>
+          <w:noProof/>
+        </w:rPr>
         <w:drawing>
-          <wp:anchor distT="0" distB="0" distL="114300" distR="114300" simplePos="0" relativeHeight="251678720" behindDoc="0" locked="0" layoutInCell="1" allowOverlap="1" wp14:anchorId="101DE5C9">
+          <wp:anchor distT="0" distB="0" distL="114300" distR="114300" simplePos="0" relativeHeight="251683840" behindDoc="1" locked="0" layoutInCell="1" allowOverlap="1" wp14:anchorId="6322F50B" wp14:editId="7B6FEA54">
             <wp:simplePos x="0" y="0"/>
             <wp:positionH relativeFrom="column">
-              <wp:posOffset>-64195</wp:posOffset>
+              <wp:posOffset>-103269</wp:posOffset>
             </wp:positionH>
             <wp:positionV relativeFrom="paragraph">
-              <wp:posOffset>1199491</wp:posOffset>
+              <wp:posOffset>1165860</wp:posOffset>
             </wp:positionV>
-            <wp:extent cx="9071610" cy="2637155"/>
-            <wp:effectExtent l="0" t="0" r="0" b="0"/>
-            <wp:wrapThrough wrapText="bothSides">
+            <wp:extent cx="9185910" cy="2853690"/>
+            <wp:effectExtent l="0" t="0" r="0" b="3810"/>
+            <wp:wrapTight wrapText="bothSides">
               <wp:wrapPolygon edited="0">
                 <wp:start x="0" y="0"/>
-                <wp:lineTo x="0" y="21376"/>
-                <wp:lineTo x="21546" y="21376"/>
+                <wp:lineTo x="0" y="21485"/>
+                <wp:lineTo x="21546" y="21485"/>
                 <wp:lineTo x="21546" y="0"/>
                 <wp:lineTo x="0" y="0"/>
               </wp:wrapPolygon>
-            </wp:wrapThrough>
-            <wp:docPr id="19" name="Grafik 19"/>
+            </wp:wrapTight>
+            <wp:docPr id="4" name="Grafik 4"/>
             <wp:cNvGraphicFramePr>
               <a:graphicFrameLocks xmlns:a="http://schemas.openxmlformats.org/drawingml/2006/main" noChangeAspect="1"/>
             </wp:cNvGraphicFramePr>
@@ -2120,7 +2154,7 @@
                     <pic:cNvPicPr/>
                   </pic:nvPicPr>
                   <pic:blipFill>
-                    <a:blip r:embed="rId13" cstate="print">
+                    <a:blip r:embed="rId13">
                       <a:extLst>
                         <a:ext uri="{28A0092B-C50C-407E-A947-70E740481C1C}">
                           <a14:useLocalDpi xmlns:a14="http://schemas.microsoft.com/office/drawing/2010/main" val="0"/>
@@ -2134,7 +2168,7 @@
                   <pic:spPr>
                     <a:xfrm>
                       <a:off x="0" y="0"/>
-                      <a:ext cx="9071610" cy="2637155"/>
+                      <a:ext cx="9185910" cy="2853690"/>
                     </a:xfrm>
                     <a:prstGeom prst="rect">
                       <a:avLst/>
@@ -2143,6 +2177,12 @@
                 </pic:pic>
               </a:graphicData>
             </a:graphic>
+            <wp14:sizeRelH relativeFrom="margin">
+              <wp14:pctWidth>0</wp14:pctWidth>
+            </wp14:sizeRelH>
+            <wp14:sizeRelV relativeFrom="margin">
+              <wp14:pctHeight>0</wp14:pctHeight>
+            </wp14:sizeRelV>
           </wp:anchor>
         </w:drawing>
       </w:r>
@@ -2706,13 +2746,8 @@
           </w:tcPr>
           <w:p>
             <w:r>
-              <w:t xml:space="preserve">Code </w:t>
-            </w:r>
-            <w:proofErr w:type="spellStart"/>
-            <w:r>
-              <w:t>Cleanup</w:t>
-            </w:r>
-            <w:proofErr w:type="spellEnd"/>
+              <w:t>Code Cleanup</w:t>
+            </w:r>
           </w:p>
           <w:p>
             <w:r>
@@ -2780,13 +2815,8 @@
           </w:tcPr>
           <w:p>
             <w:r>
-              <w:t xml:space="preserve">Code </w:t>
-            </w:r>
-            <w:proofErr w:type="spellStart"/>
-            <w:r>
-              <w:t>Cleanup</w:t>
-            </w:r>
-            <w:proofErr w:type="spellEnd"/>
+              <w:t>Code Cleanup</w:t>
+            </w:r>
           </w:p>
           <w:p>
             <w:r>
@@ -2854,13 +2884,8 @@
           </w:tcPr>
           <w:p>
             <w:r>
-              <w:t xml:space="preserve">Code </w:t>
-            </w:r>
-            <w:proofErr w:type="spellStart"/>
-            <w:r>
-              <w:t>Cleanup</w:t>
-            </w:r>
-            <w:proofErr w:type="spellEnd"/>
+              <w:t>Code Cleanup</w:t>
+            </w:r>
           </w:p>
           <w:p>
             <w:r>
@@ -2875,15 +2900,7 @@
           </w:tcPr>
           <w:p>
             <w:r>
-              <w:t xml:space="preserve">Doku einfacher gemacht und bei </w:t>
-            </w:r>
-            <w:proofErr w:type="spellStart"/>
-            <w:r>
-              <w:t>Cleanup</w:t>
-            </w:r>
-            <w:proofErr w:type="spellEnd"/>
-            <w:r>
-              <w:t xml:space="preserve"> geholfen</w:t>
+              <w:t>Doku einfacher gemacht und bei Cleanup geholfen</w:t>
             </w:r>
           </w:p>
         </w:tc>
@@ -3021,13 +3038,8 @@
           </w:tcPr>
           <w:p>
             <w:r>
-              <w:t xml:space="preserve">Herausfordern, musste viel </w:t>
-            </w:r>
-            <w:proofErr w:type="spellStart"/>
-            <w:r>
-              <w:t>rechechieren</w:t>
-            </w:r>
-            <w:proofErr w:type="spellEnd"/>
+              <w:t>Herausfordern, musste viel rechechieren</w:t>
+            </w:r>
           </w:p>
         </w:tc>
       </w:tr>
@@ -3091,6 +3103,77 @@
           <w:p>
             <w:r>
               <w:t xml:space="preserve">Herausfordernd, spannend, interessant </w:t>
+            </w:r>
+          </w:p>
+        </w:tc>
+      </w:tr>
+      <w:tr>
+        <w:tc>
+          <w:tcPr>
+            <w:tcW w:w="1271" w:type="dxa"/>
+            <w:shd w:val="clear" w:color="auto" w:fill="FF0000"/>
+          </w:tcPr>
+          <w:p>
+            <w:r>
+              <w:t>16.01</w:t>
+            </w:r>
+            <w:r>
+              <w:t>.2021</w:t>
+            </w:r>
+          </w:p>
+        </w:tc>
+        <w:tc>
+          <w:tcPr>
+            <w:tcW w:w="2268" w:type="dxa"/>
+            <w:shd w:val="clear" w:color="auto" w:fill="FF0000"/>
+          </w:tcPr>
+          <w:p>
+            <w:r>
+              <w:t>Aufgabe 1 + Doku</w:t>
+            </w:r>
+          </w:p>
+        </w:tc>
+        <w:tc>
+          <w:tcPr>
+            <w:tcW w:w="1134" w:type="dxa"/>
+            <w:shd w:val="clear" w:color="auto" w:fill="FF0000"/>
+          </w:tcPr>
+          <w:p>
+            <w:r>
+              <w:t>3h</w:t>
+            </w:r>
+          </w:p>
+        </w:tc>
+        <w:tc>
+          <w:tcPr>
+            <w:tcW w:w="1313" w:type="dxa"/>
+            <w:shd w:val="clear" w:color="auto" w:fill="FF0000"/>
+          </w:tcPr>
+          <w:p>
+            <w:r>
+              <w:t>Jan Nguyen</w:t>
+            </w:r>
+          </w:p>
+        </w:tc>
+        <w:tc>
+          <w:tcPr>
+            <w:tcW w:w="1984" w:type="dxa"/>
+            <w:shd w:val="clear" w:color="auto" w:fill="FF0000"/>
+          </w:tcPr>
+          <w:p>
+            <w:r>
+              <w:t>Aufgabe 1 korrigiert und Doku angepasst</w:t>
+            </w:r>
+          </w:p>
+        </w:tc>
+        <w:tc>
+          <w:tcPr>
+            <w:tcW w:w="1806" w:type="dxa"/>
+            <w:shd w:val="clear" w:color="auto" w:fill="FF0000"/>
+          </w:tcPr>
+          <w:p>
+            <w:r>
+              <w:t>Wir haben die Aufgabestellung falsch verstanden und musste deshalb der Code ein wenig umschreiben</w:t>
             </w:r>
           </w:p>
         </w:tc>
@@ -3109,9 +3192,12 @@
       <w:bookmarkStart w:id="8" w:name="_Toc61557401"/>
       <w:bookmarkStart w:id="9" w:name="_Toc61562696"/>
       <w:r>
+        <w:rPr>
+          <w:noProof/>
+        </w:rPr>
         <w:lastRenderedPageBreak/>
         <w:drawing>
-          <wp:anchor distT="0" distB="0" distL="114300" distR="114300" simplePos="0" relativeHeight="251666432" behindDoc="1" locked="0" layoutInCell="1" allowOverlap="1">
+          <wp:anchor distT="0" distB="0" distL="114300" distR="114300" simplePos="0" relativeHeight="251666432" behindDoc="1" locked="0" layoutInCell="1" allowOverlap="1" wp14:anchorId="7E5E51DB" wp14:editId="03774150">
             <wp:simplePos x="0" y="0"/>
             <wp:positionH relativeFrom="column">
               <wp:posOffset>4499610</wp:posOffset>
@@ -3416,7 +3502,7 @@
           <w:noProof/>
         </w:rPr>
         <w:drawing>
-          <wp:anchor distT="0" distB="0" distL="114300" distR="114300" simplePos="0" relativeHeight="251669504" behindDoc="0" locked="0" layoutInCell="1" allowOverlap="1">
+          <wp:anchor distT="0" distB="0" distL="114300" distR="114300" simplePos="0" relativeHeight="251669504" behindDoc="0" locked="0" layoutInCell="1" allowOverlap="1" wp14:anchorId="11114C31" wp14:editId="5FA4BB22">
             <wp:simplePos x="0" y="0"/>
             <wp:positionH relativeFrom="column">
               <wp:posOffset>-13767</wp:posOffset>
@@ -3606,8 +3692,11 @@
         </mc:AlternateContent>
       </w:r>
       <w:r>
+        <w:rPr>
+          <w:noProof/>
+        </w:rPr>
         <w:drawing>
-          <wp:anchor distT="0" distB="0" distL="114300" distR="114300" simplePos="0" relativeHeight="251670528" behindDoc="1" locked="0" layoutInCell="1" allowOverlap="1">
+          <wp:anchor distT="0" distB="0" distL="114300" distR="114300" simplePos="0" relativeHeight="251670528" behindDoc="1" locked="0" layoutInCell="1" allowOverlap="1" wp14:anchorId="4DABDE31" wp14:editId="5577EBA5">
             <wp:simplePos x="0" y="0"/>
             <wp:positionH relativeFrom="column">
               <wp:posOffset>1893127</wp:posOffset>
@@ -3872,8 +3961,11 @@
         </mc:AlternateContent>
       </w:r>
       <w:r>
+        <w:rPr>
+          <w:noProof/>
+        </w:rPr>
         <w:drawing>
-          <wp:anchor distT="0" distB="0" distL="114300" distR="114300" simplePos="0" relativeHeight="251671552" behindDoc="1" locked="0" layoutInCell="1" allowOverlap="1">
+          <wp:anchor distT="0" distB="0" distL="114300" distR="114300" simplePos="0" relativeHeight="251671552" behindDoc="1" locked="0" layoutInCell="1" allowOverlap="1" wp14:anchorId="7497FDB8" wp14:editId="05ED6173">
             <wp:simplePos x="0" y="0"/>
             <wp:positionH relativeFrom="column">
               <wp:posOffset>4196524</wp:posOffset>
@@ -3981,6 +4073,7 @@
       </w:pPr>
       <w:r>
         <w:rPr>
+          <w:noProof/>
           <w:lang w:val="en-US"/>
         </w:rPr>
         <w:drawing>
@@ -4172,12 +4265,13 @@
       <w:r>
         <w:rPr>
           <w:rFonts w:ascii="Segoe UI" w:hAnsi="Segoe UI" w:cs="Segoe UI"/>
+          <w:noProof/>
           <w:color w:val="FFFFFF"/>
           <w:sz w:val="21"/>
           <w:szCs w:val="21"/>
         </w:rPr>
         <w:drawing>
-          <wp:anchor distT="0" distB="0" distL="114300" distR="114300" simplePos="0" relativeHeight="251679744" behindDoc="0" locked="0" layoutInCell="1" allowOverlap="1" wp14:anchorId="4F0F27C1">
+          <wp:anchor distT="0" distB="0" distL="114300" distR="114300" simplePos="0" relativeHeight="251679744" behindDoc="0" locked="0" layoutInCell="1" allowOverlap="1" wp14:anchorId="4F0F27C1" wp14:editId="7EC037F0">
             <wp:simplePos x="0" y="0"/>
             <wp:positionH relativeFrom="column">
               <wp:posOffset>-36830</wp:posOffset>
@@ -4234,25 +4328,7 @@
             <w:sz w:val="22"/>
             <w:szCs w:val="22"/>
           </w:rPr>
-          <w:t>https://www.geeksforgeeks.org/enumera</w:t>
-        </w:r>
-        <w:r>
-          <w:rPr>
-            <w:rStyle w:val="Hyperlink"/>
-            <w:rFonts w:ascii="Calibri" w:eastAsiaTheme="majorEastAsia" w:hAnsi="Calibri" w:cs="Calibri"/>
-            <w:sz w:val="22"/>
-            <w:szCs w:val="22"/>
-          </w:rPr>
-          <w:t>t</w:t>
-        </w:r>
-        <w:r>
-          <w:rPr>
-            <w:rStyle w:val="Hyperlink"/>
-            <w:rFonts w:ascii="Calibri" w:eastAsiaTheme="majorEastAsia" w:hAnsi="Calibri" w:cs="Calibri"/>
-            <w:sz w:val="22"/>
-            <w:szCs w:val="22"/>
-          </w:rPr>
-          <w:t>e-in-python/</w:t>
+          <w:t>https://www.geeksforgeeks.org/enumerate-in-python/</w:t>
         </w:r>
       </w:hyperlink>
     </w:p>
@@ -4268,15 +4344,7 @@
         </w:rPr>
       </w:pPr>
       <w:r>
-        <w:t xml:space="preserve">Abbildung: Code </w:t>
-      </w:r>
-      <w:proofErr w:type="spellStart"/>
-      <w:r>
-        <w:t>Auschnitt</w:t>
-      </w:r>
-      <w:proofErr w:type="spellEnd"/>
-      <w:r>
-        <w:t xml:space="preserve"> Quelle 1</w:t>
+        <w:t>Abbildung: Code Auschnitt Quelle 1</w:t>
       </w:r>
       <w:r>
         <w:rPr>
@@ -4303,9 +4371,8 @@
           <w:szCs w:val="21"/>
           <w:lang w:eastAsia="de-CH"/>
         </w:rPr>
-        <w:t xml:space="preserve">Autor: </w:t>
-      </w:r>
-      <w:proofErr w:type="spellStart"/>
+        <w:t>Autor: Harshit Agrawal</w:t>
+      </w:r>
       <w:r>
         <w:rPr>
           <w:color w:val="auto"/>
@@ -4313,57 +4380,8 @@
           <w:szCs w:val="21"/>
           <w:lang w:eastAsia="de-CH"/>
         </w:rPr>
-        <w:t>Harshit</w:t>
-      </w:r>
-      <w:proofErr w:type="spellEnd"/>
-      <w:r>
-        <w:rPr>
-          <w:color w:val="auto"/>
-          <w:sz w:val="22"/>
-          <w:szCs w:val="21"/>
-          <w:lang w:eastAsia="de-CH"/>
-        </w:rPr>
-        <w:t xml:space="preserve"> </w:t>
-      </w:r>
-      <w:proofErr w:type="spellStart"/>
-      <w:r>
-        <w:rPr>
-          <w:color w:val="auto"/>
-          <w:sz w:val="22"/>
-          <w:szCs w:val="21"/>
-          <w:lang w:eastAsia="de-CH"/>
-        </w:rPr>
-        <w:t>Agrawal</w:t>
-      </w:r>
-      <w:proofErr w:type="spellEnd"/>
-      <w:r>
-        <w:rPr>
-          <w:color w:val="auto"/>
-          <w:sz w:val="22"/>
-          <w:szCs w:val="21"/>
-          <w:lang w:eastAsia="de-CH"/>
-        </w:rPr>
         <w:br/>
-      </w:r>
-      <w:proofErr w:type="gramStart"/>
-      <w:r>
-        <w:rPr>
-          <w:color w:val="auto"/>
-          <w:sz w:val="22"/>
-          <w:szCs w:val="21"/>
-          <w:lang w:eastAsia="de-CH"/>
-        </w:rPr>
-        <w:t>Erstellt</w:t>
-      </w:r>
-      <w:proofErr w:type="gramEnd"/>
-      <w:r>
-        <w:rPr>
-          <w:color w:val="auto"/>
-          <w:sz w:val="22"/>
-          <w:szCs w:val="21"/>
-          <w:lang w:eastAsia="de-CH"/>
-        </w:rPr>
-        <w:t>: 30.12.2020</w:t>
+        <w:t>Erstellt: 30.12.2020</w:t>
       </w:r>
     </w:p>
     <w:p>
@@ -4385,25 +4403,7 @@
             <w:sz w:val="22"/>
             <w:szCs w:val="22"/>
           </w:rPr>
-          <w:t>https://www.iditect.com/ho</w:t>
-        </w:r>
-        <w:r>
-          <w:rPr>
-            <w:rStyle w:val="Hyperlink"/>
-            <w:rFonts w:ascii="Calibri" w:eastAsiaTheme="majorEastAsia" w:hAnsi="Calibri" w:cs="Calibri"/>
-            <w:sz w:val="22"/>
-            <w:szCs w:val="22"/>
-          </w:rPr>
-          <w:t>w</w:t>
-        </w:r>
-        <w:r>
-          <w:rPr>
-            <w:rStyle w:val="Hyperlink"/>
-            <w:rFonts w:ascii="Calibri" w:eastAsiaTheme="majorEastAsia" w:hAnsi="Calibri" w:cs="Calibri"/>
-            <w:sz w:val="22"/>
-            <w:szCs w:val="22"/>
-          </w:rPr>
-          <w:t>-to/58471633.html</w:t>
+          <w:t>https://www.iditect.com/how-to/58471633.html</w:t>
         </w:r>
       </w:hyperlink>
     </w:p>
@@ -4416,6 +4416,7 @@
       <w:r>
         <w:rPr>
           <w:rFonts w:ascii="Segoe UI" w:hAnsi="Segoe UI" w:cs="Segoe UI"/>
+          <w:noProof/>
           <w:color w:val="FFFFFF"/>
           <w:sz w:val="21"/>
           <w:szCs w:val="21"/>
@@ -4493,7 +4494,7 @@
           <w:szCs w:val="16"/>
           <w:lang w:eastAsia="en-US"/>
         </w:rPr>
-        <w:t xml:space="preserve">schnitt Quelle </w:t>
+        <w:t>schnitt Quelle 2</w:t>
       </w:r>
       <w:r>
         <w:rPr>
@@ -4505,20 +4506,6 @@
           <w:szCs w:val="16"/>
           <w:lang w:eastAsia="en-US"/>
         </w:rPr>
-        <w:t>2</w:t>
-      </w:r>
-      <w:bookmarkStart w:id="17" w:name="_GoBack"/>
-      <w:bookmarkEnd w:id="17"/>
-      <w:r>
-        <w:rPr>
-          <w:rFonts w:asciiTheme="minorHAnsi" w:eastAsiaTheme="minorEastAsia" w:hAnsiTheme="minorHAnsi" w:cstheme="minorBidi"/>
-          <w:b/>
-          <w:bCs/>
-          <w:color w:val="404040" w:themeColor="text1" w:themeTint="BF"/>
-          <w:sz w:val="16"/>
-          <w:szCs w:val="16"/>
-          <w:lang w:eastAsia="en-US"/>
-        </w:rPr>
         <w:br/>
       </w:r>
       <w:r>
@@ -4531,7 +4518,6 @@
         </w:rPr>
         <w:t xml:space="preserve">Autor: </w:t>
       </w:r>
-      <w:proofErr w:type="spellStart"/>
       <w:r>
         <w:rPr>
           <w:rFonts w:asciiTheme="minorHAnsi" w:eastAsiaTheme="minorEastAsia" w:hAnsiTheme="minorHAnsi" w:cstheme="minorBidi"/>
@@ -4542,7 +4528,6 @@
         </w:rPr>
         <w:t>Iceflame</w:t>
       </w:r>
-      <w:proofErr w:type="spellEnd"/>
       <w:r>
         <w:rPr>
           <w:b/>
@@ -4552,7 +4537,6 @@
         </w:rPr>
         <w:br/>
       </w:r>
-      <w:proofErr w:type="gramStart"/>
       <w:r>
         <w:rPr>
           <w:rFonts w:asciiTheme="minorHAnsi" w:eastAsiaTheme="minorEastAsia" w:hAnsiTheme="minorHAnsi" w:cstheme="minorBidi"/>
@@ -4561,18 +4545,7 @@
           <w:sz w:val="22"/>
           <w:szCs w:val="21"/>
         </w:rPr>
-        <w:t>Erstellt</w:t>
-      </w:r>
-      <w:proofErr w:type="gramEnd"/>
-      <w:r>
-        <w:rPr>
-          <w:rFonts w:asciiTheme="minorHAnsi" w:eastAsiaTheme="minorEastAsia" w:hAnsiTheme="minorHAnsi" w:cstheme="minorBidi"/>
-          <w:b/>
-          <w:bCs/>
-          <w:sz w:val="22"/>
-          <w:szCs w:val="21"/>
-        </w:rPr>
-        <w:t xml:space="preserve">: </w:t>
+        <w:t xml:space="preserve">Erstellt: </w:t>
       </w:r>
       <w:r>
         <w:rPr>
@@ -4644,25 +4617,7 @@
             <w:sz w:val="22"/>
             <w:szCs w:val="22"/>
           </w:rPr>
-          <w:t>https://www.youtube.com</w:t>
-        </w:r>
-        <w:r>
-          <w:rPr>
-            <w:rStyle w:val="Hyperlink"/>
-            <w:rFonts w:ascii="Calibri" w:eastAsiaTheme="majorEastAsia" w:hAnsi="Calibri" w:cs="Calibri"/>
-            <w:sz w:val="22"/>
-            <w:szCs w:val="22"/>
-          </w:rPr>
-          <w:t>/</w:t>
-        </w:r>
-        <w:r>
-          <w:rPr>
-            <w:rStyle w:val="Hyperlink"/>
-            <w:rFonts w:ascii="Calibri" w:eastAsiaTheme="majorEastAsia" w:hAnsi="Calibri" w:cs="Calibri"/>
-            <w:sz w:val="22"/>
-            <w:szCs w:val="22"/>
-          </w:rPr>
-          <w:t>watch?v=_gij-ud8djc</w:t>
+          <w:t>https://www.youtube.com/watch?v=_gij-ud8djc</w:t>
         </w:r>
       </w:hyperlink>
     </w:p>
@@ -4675,6 +4630,7 @@
       <w:r>
         <w:rPr>
           <w:rFonts w:ascii="Segoe UI" w:hAnsi="Segoe UI" w:cs="Segoe UI"/>
+          <w:noProof/>
           <w:color w:val="FFFFFF"/>
           <w:sz w:val="21"/>
           <w:szCs w:val="21"/>
@@ -4798,7 +4754,6 @@
         </w:rPr>
         <w:br/>
       </w:r>
-      <w:proofErr w:type="gramStart"/>
       <w:r>
         <w:rPr>
           <w:rFonts w:asciiTheme="minorHAnsi" w:eastAsiaTheme="minorEastAsia" w:hAnsiTheme="minorHAnsi" w:cstheme="minorBidi"/>
@@ -4807,9 +4762,8 @@
           <w:sz w:val="22"/>
           <w:szCs w:val="21"/>
         </w:rPr>
-        <w:t>Erstellt</w:t>
-      </w:r>
-      <w:proofErr w:type="gramEnd"/>
+        <w:t xml:space="preserve">Erstellt: </w:t>
+      </w:r>
       <w:r>
         <w:rPr>
           <w:rFonts w:asciiTheme="minorHAnsi" w:eastAsiaTheme="minorEastAsia" w:hAnsiTheme="minorHAnsi" w:cstheme="minorBidi"/>
@@ -4818,7 +4772,7 @@
           <w:sz w:val="22"/>
           <w:szCs w:val="21"/>
         </w:rPr>
-        <w:t xml:space="preserve">: </w:t>
+        <w:t>02</w:t>
       </w:r>
       <w:r>
         <w:rPr>
@@ -4828,7 +4782,7 @@
           <w:sz w:val="22"/>
           <w:szCs w:val="21"/>
         </w:rPr>
-        <w:t>0</w:t>
+        <w:t>.</w:t>
       </w:r>
       <w:r>
         <w:rPr>
@@ -4838,37 +4792,7 @@
           <w:sz w:val="22"/>
           <w:szCs w:val="21"/>
         </w:rPr>
-        <w:t>2</w:t>
-      </w:r>
-      <w:r>
-        <w:rPr>
-          <w:rFonts w:asciiTheme="minorHAnsi" w:eastAsiaTheme="minorEastAsia" w:hAnsiTheme="minorHAnsi" w:cstheme="minorBidi"/>
-          <w:b/>
-          <w:bCs/>
-          <w:sz w:val="22"/>
-          <w:szCs w:val="21"/>
-        </w:rPr>
-        <w:t>.</w:t>
-      </w:r>
-      <w:r>
-        <w:rPr>
-          <w:rFonts w:asciiTheme="minorHAnsi" w:eastAsiaTheme="minorEastAsia" w:hAnsiTheme="minorHAnsi" w:cstheme="minorBidi"/>
-          <w:b/>
-          <w:bCs/>
-          <w:sz w:val="22"/>
-          <w:szCs w:val="21"/>
-        </w:rPr>
-        <w:t>0</w:t>
-      </w:r>
-      <w:r>
-        <w:rPr>
-          <w:rFonts w:asciiTheme="minorHAnsi" w:eastAsiaTheme="minorEastAsia" w:hAnsiTheme="minorHAnsi" w:cstheme="minorBidi"/>
-          <w:b/>
-          <w:bCs/>
-          <w:sz w:val="22"/>
-          <w:szCs w:val="21"/>
-        </w:rPr>
-        <w:t>9</w:t>
+        <w:t>09</w:t>
       </w:r>
       <w:r>
         <w:rPr>
@@ -4930,6 +4854,9 @@
         </w:rPr>
       </w:pPr>
       <w:r>
+        <w:rPr>
+          <w:noProof/>
+        </w:rPr>
         <w:drawing>
           <wp:inline distT="0" distB="0" distL="0" distR="0" wp14:anchorId="25711A96" wp14:editId="094F2044">
             <wp:extent cx="1485900" cy="465876"/>
@@ -5039,7 +4966,6 @@
         </w:rPr>
         <w:t xml:space="preserve">Autor: </w:t>
       </w:r>
-      <w:proofErr w:type="spellStart"/>
       <w:r>
         <w:rPr>
           <w:rFonts w:asciiTheme="minorHAnsi" w:eastAsiaTheme="minorEastAsia" w:hAnsiTheme="minorHAnsi" w:cstheme="minorBidi"/>
@@ -5050,7 +4976,6 @@
         </w:rPr>
         <w:t>jamylak</w:t>
       </w:r>
-      <w:proofErr w:type="spellEnd"/>
       <w:r>
         <w:rPr>
           <w:b/>
@@ -5060,7 +4985,6 @@
         </w:rPr>
         <w:br/>
       </w:r>
-      <w:proofErr w:type="gramStart"/>
       <w:r>
         <w:rPr>
           <w:rFonts w:asciiTheme="minorHAnsi" w:eastAsiaTheme="minorEastAsia" w:hAnsiTheme="minorHAnsi" w:cstheme="minorBidi"/>
@@ -5069,18 +4993,7 @@
           <w:sz w:val="22"/>
           <w:szCs w:val="21"/>
         </w:rPr>
-        <w:t>Erstellt</w:t>
-      </w:r>
-      <w:proofErr w:type="gramEnd"/>
-      <w:r>
-        <w:rPr>
-          <w:rFonts w:asciiTheme="minorHAnsi" w:eastAsiaTheme="minorEastAsia" w:hAnsiTheme="minorHAnsi" w:cstheme="minorBidi"/>
-          <w:b/>
-          <w:bCs/>
-          <w:sz w:val="22"/>
-          <w:szCs w:val="21"/>
-        </w:rPr>
-        <w:t xml:space="preserve">: </w:t>
+        <w:t xml:space="preserve">Erstellt: </w:t>
       </w:r>
       <w:r>
         <w:rPr>
@@ -5112,25 +5025,7 @@
             <w:sz w:val="22"/>
             <w:szCs w:val="22"/>
           </w:rPr>
-          <w:t>https://www.w3resource.com/p</w:t>
-        </w:r>
-        <w:r>
-          <w:rPr>
-            <w:rStyle w:val="Hyperlink"/>
-            <w:rFonts w:ascii="Calibri" w:eastAsiaTheme="majorEastAsia" w:hAnsi="Calibri" w:cs="Calibri"/>
-            <w:sz w:val="22"/>
-            <w:szCs w:val="22"/>
-          </w:rPr>
-          <w:t>y</w:t>
-        </w:r>
-        <w:r>
-          <w:rPr>
-            <w:rStyle w:val="Hyperlink"/>
-            <w:rFonts w:ascii="Calibri" w:eastAsiaTheme="majorEastAsia" w:hAnsi="Calibri" w:cs="Calibri"/>
-            <w:sz w:val="22"/>
-            <w:szCs w:val="22"/>
-          </w:rPr>
-          <w:t>thon-exercises/csv/python-csv-exercise-7.php</w:t>
+          <w:t>https://www.w3resource.com/python-exercises/csv/python-csv-exercise-7.php</w:t>
         </w:r>
       </w:hyperlink>
     </w:p>
@@ -5150,6 +5045,7 @@
       <w:r>
         <w:rPr>
           <w:rFonts w:ascii="Segoe UI" w:hAnsi="Segoe UI" w:cs="Segoe UI"/>
+          <w:noProof/>
           <w:color w:val="FFFFFF"/>
           <w:sz w:val="21"/>
           <w:szCs w:val="21"/>
@@ -5282,7 +5178,6 @@
         </w:rPr>
         <w:br/>
       </w:r>
-      <w:proofErr w:type="gramStart"/>
       <w:r>
         <w:rPr>
           <w:rFonts w:asciiTheme="minorHAnsi" w:eastAsiaTheme="minorEastAsia" w:hAnsiTheme="minorHAnsi" w:cstheme="minorBidi"/>
@@ -5291,9 +5186,8 @@
           <w:sz w:val="22"/>
           <w:szCs w:val="21"/>
         </w:rPr>
-        <w:t>Erstellt</w:t>
-      </w:r>
-      <w:proofErr w:type="gramEnd"/>
+        <w:t xml:space="preserve">Erstellt: </w:t>
+      </w:r>
       <w:r>
         <w:rPr>
           <w:rFonts w:asciiTheme="minorHAnsi" w:eastAsiaTheme="minorEastAsia" w:hAnsiTheme="minorHAnsi" w:cstheme="minorBidi"/>
@@ -5302,57 +5196,7 @@
           <w:sz w:val="22"/>
           <w:szCs w:val="21"/>
         </w:rPr>
-        <w:t xml:space="preserve">: </w:t>
-      </w:r>
-      <w:r>
-        <w:rPr>
-          <w:rFonts w:asciiTheme="minorHAnsi" w:eastAsiaTheme="minorEastAsia" w:hAnsiTheme="minorHAnsi" w:cstheme="minorBidi"/>
-          <w:b/>
-          <w:bCs/>
-          <w:sz w:val="22"/>
-          <w:szCs w:val="21"/>
-        </w:rPr>
-        <w:t>30</w:t>
-      </w:r>
-      <w:r>
-        <w:rPr>
-          <w:rFonts w:asciiTheme="minorHAnsi" w:eastAsiaTheme="minorEastAsia" w:hAnsiTheme="minorHAnsi" w:cstheme="minorBidi"/>
-          <w:b/>
-          <w:bCs/>
-          <w:sz w:val="22"/>
-          <w:szCs w:val="21"/>
-        </w:rPr>
-        <w:t>.</w:t>
-      </w:r>
-      <w:r>
-        <w:rPr>
-          <w:rFonts w:asciiTheme="minorHAnsi" w:eastAsiaTheme="minorEastAsia" w:hAnsiTheme="minorHAnsi" w:cstheme="minorBidi"/>
-          <w:b/>
-          <w:bCs/>
-          <w:sz w:val="22"/>
-          <w:szCs w:val="21"/>
-        </w:rPr>
-        <w:t>10</w:t>
-      </w:r>
-      <w:r>
-        <w:rPr>
-          <w:rFonts w:asciiTheme="minorHAnsi" w:eastAsiaTheme="minorEastAsia" w:hAnsiTheme="minorHAnsi" w:cstheme="minorBidi"/>
-          <w:b/>
-          <w:bCs/>
-          <w:sz w:val="22"/>
-          <w:szCs w:val="21"/>
-        </w:rPr>
-        <w:t>.20</w:t>
-      </w:r>
-      <w:r>
-        <w:rPr>
-          <w:rFonts w:asciiTheme="minorHAnsi" w:eastAsiaTheme="minorEastAsia" w:hAnsiTheme="minorHAnsi" w:cstheme="minorBidi"/>
-          <w:b/>
-          <w:bCs/>
-          <w:sz w:val="22"/>
-          <w:szCs w:val="21"/>
-        </w:rPr>
-        <w:t>20</w:t>
+        <w:t>30.10.2020</w:t>
       </w:r>
       <w:r>
         <w:rPr>
@@ -5391,25 +5235,7 @@
             <w:sz w:val="22"/>
             <w:szCs w:val="22"/>
           </w:rPr>
-          <w:t>https://www.kite.com/python/e</w:t>
-        </w:r>
-        <w:r>
-          <w:rPr>
-            <w:rStyle w:val="Hyperlink"/>
-            <w:rFonts w:ascii="Calibri" w:eastAsiaTheme="majorEastAsia" w:hAnsi="Calibri" w:cs="Calibri"/>
-            <w:sz w:val="22"/>
-            <w:szCs w:val="22"/>
-          </w:rPr>
-          <w:t>x</w:t>
-        </w:r>
-        <w:r>
-          <w:rPr>
-            <w:rStyle w:val="Hyperlink"/>
-            <w:rFonts w:ascii="Calibri" w:eastAsiaTheme="majorEastAsia" w:hAnsi="Calibri" w:cs="Calibri"/>
-            <w:sz w:val="22"/>
-            <w:szCs w:val="22"/>
-          </w:rPr>
-          <w:t>amples/4449/csv-combine-two-csv-files-into-one-file</w:t>
+          <w:t>https://www.kite.com/python/examples/4449/csv-combine-two-csv-files-into-one-file</w:t>
         </w:r>
       </w:hyperlink>
     </w:p>
@@ -5620,13 +5446,14 @@
       <w:r>
         <w:rPr>
           <w:rFonts w:ascii="Calibri" w:hAnsi="Calibri" w:cs="Calibri"/>
+          <w:noProof/>
           <w:color w:val="0066FF"/>
           <w:sz w:val="22"/>
           <w:szCs w:val="22"/>
           <w:u w:val="single"/>
         </w:rPr>
         <w:drawing>
-          <wp:anchor distT="0" distB="0" distL="114300" distR="114300" simplePos="0" relativeHeight="251680768" behindDoc="0" locked="0" layoutInCell="1" allowOverlap="1" wp14:anchorId="4ECDC44E">
+          <wp:anchor distT="0" distB="0" distL="114300" distR="114300" simplePos="0" relativeHeight="251680768" behindDoc="0" locked="0" layoutInCell="1" allowOverlap="1" wp14:anchorId="4ECDC44E" wp14:editId="2F2EF71D">
             <wp:simplePos x="0" y="0"/>
             <wp:positionH relativeFrom="column">
               <wp:posOffset>2829560</wp:posOffset>
@@ -5682,6 +5509,9 @@
         </w:drawing>
       </w:r>
       <w:r>
+        <w:rPr>
+          <w:noProof/>
+        </w:rPr>
         <w:drawing>
           <wp:inline distT="0" distB="0" distL="0" distR="0" wp14:anchorId="4E8A344A" wp14:editId="02724B94">
             <wp:extent cx="1528596" cy="901700"/>
@@ -5799,48 +5629,26 @@
           <w:sz w:val="22"/>
           <w:szCs w:val="21"/>
         </w:rPr>
-        <w:t xml:space="preserve"> </w:t>
-      </w:r>
-      <w:r>
-        <w:rPr>
-          <w:rFonts w:asciiTheme="minorHAnsi" w:eastAsiaTheme="minorEastAsia" w:hAnsiTheme="minorHAnsi" w:cstheme="minorBidi"/>
+        <w:t xml:space="preserve"> kite</w:t>
+      </w:r>
+      <w:r>
+        <w:rPr>
           <w:b/>
           <w:bCs/>
           <w:sz w:val="22"/>
           <w:szCs w:val="21"/>
         </w:rPr>
-        <w:t>kite</w:t>
-      </w:r>
-      <w:r>
-        <w:rPr>
+        <w:br/>
+      </w:r>
+      <w:r>
+        <w:rPr>
+          <w:rFonts w:asciiTheme="minorHAnsi" w:eastAsiaTheme="minorEastAsia" w:hAnsiTheme="minorHAnsi" w:cstheme="minorBidi"/>
           <w:b/>
           <w:bCs/>
           <w:sz w:val="22"/>
           <w:szCs w:val="21"/>
         </w:rPr>
-        <w:br/>
-      </w:r>
-      <w:proofErr w:type="gramStart"/>
-      <w:r>
-        <w:rPr>
-          <w:rFonts w:asciiTheme="minorHAnsi" w:eastAsiaTheme="minorEastAsia" w:hAnsiTheme="minorHAnsi" w:cstheme="minorBidi"/>
-          <w:b/>
-          <w:bCs/>
-          <w:sz w:val="22"/>
-          <w:szCs w:val="21"/>
-        </w:rPr>
-        <w:t>Erstellt</w:t>
-      </w:r>
-      <w:proofErr w:type="gramEnd"/>
-      <w:r>
-        <w:rPr>
-          <w:rFonts w:asciiTheme="minorHAnsi" w:eastAsiaTheme="minorEastAsia" w:hAnsiTheme="minorHAnsi" w:cstheme="minorBidi"/>
-          <w:b/>
-          <w:bCs/>
-          <w:sz w:val="22"/>
-          <w:szCs w:val="21"/>
-        </w:rPr>
-        <w:t xml:space="preserve">: </w:t>
+        <w:t xml:space="preserve">Erstellt: </w:t>
       </w:r>
       <w:r>
         <w:rPr>
@@ -5899,6 +5707,7 @@
           <w:rFonts w:asciiTheme="minorHAnsi" w:eastAsiaTheme="minorEastAsia" w:hAnsiTheme="minorHAnsi" w:cstheme="minorBidi"/>
           <w:b/>
           <w:bCs/>
+          <w:noProof/>
           <w:color w:val="404040" w:themeColor="text1" w:themeTint="BF"/>
           <w:sz w:val="16"/>
           <w:szCs w:val="16"/>
@@ -5997,13 +5806,12 @@
         </w:rPr>
         <w:t xml:space="preserve"> </w:t>
       </w:r>
-    </w:p>
-    <w:p>
-      <w:pPr>
-        <w:pStyle w:val="StandardWeb"/>
-        <w:keepNext/>
-        <w:spacing w:before="0" w:beforeAutospacing="0" w:after="165" w:afterAutospacing="0"/>
-      </w:pPr>
+      <w:r>
+        <w:rPr>
+          <w:noProof/>
+        </w:rPr>
+        <w:br/>
+      </w:r>
       <w:r>
         <w:rPr>
           <w:rFonts w:asciiTheme="minorHAnsi" w:hAnsiTheme="minorHAnsi" w:cstheme="minorBidi"/>
@@ -6022,48 +5830,26 @@
           <w:sz w:val="22"/>
           <w:szCs w:val="21"/>
         </w:rPr>
-        <w:t xml:space="preserve"> </w:t>
-      </w:r>
-      <w:r>
-        <w:rPr>
-          <w:rFonts w:asciiTheme="minorHAnsi" w:eastAsiaTheme="minorEastAsia" w:hAnsiTheme="minorHAnsi" w:cstheme="minorBidi"/>
+        <w:t xml:space="preserve"> Scott Robinson</w:t>
+      </w:r>
+      <w:r>
+        <w:rPr>
           <w:b/>
           <w:bCs/>
           <w:sz w:val="22"/>
           <w:szCs w:val="21"/>
         </w:rPr>
-        <w:t>Scott Robinson</w:t>
-      </w:r>
-      <w:r>
-        <w:rPr>
+        <w:br/>
+      </w:r>
+      <w:r>
+        <w:rPr>
+          <w:rFonts w:asciiTheme="minorHAnsi" w:eastAsiaTheme="minorEastAsia" w:hAnsiTheme="minorHAnsi" w:cstheme="minorBidi"/>
           <w:b/>
           <w:bCs/>
           <w:sz w:val="22"/>
           <w:szCs w:val="21"/>
         </w:rPr>
-        <w:br/>
-      </w:r>
-      <w:proofErr w:type="gramStart"/>
-      <w:r>
-        <w:rPr>
-          <w:rFonts w:asciiTheme="minorHAnsi" w:eastAsiaTheme="minorEastAsia" w:hAnsiTheme="minorHAnsi" w:cstheme="minorBidi"/>
-          <w:b/>
-          <w:bCs/>
-          <w:sz w:val="22"/>
-          <w:szCs w:val="21"/>
-        </w:rPr>
-        <w:t>Erstellt</w:t>
-      </w:r>
-      <w:proofErr w:type="gramEnd"/>
-      <w:r>
-        <w:rPr>
-          <w:rFonts w:asciiTheme="minorHAnsi" w:eastAsiaTheme="minorEastAsia" w:hAnsiTheme="minorHAnsi" w:cstheme="minorBidi"/>
-          <w:b/>
-          <w:bCs/>
-          <w:sz w:val="22"/>
-          <w:szCs w:val="21"/>
-        </w:rPr>
-        <w:t>:</w:t>
+        <w:t>Erstellt:</w:t>
       </w:r>
       <w:r>
         <w:rPr>
@@ -6096,19 +5882,7 @@
           <w:rPr>
             <w:rStyle w:val="Hyperlink"/>
           </w:rPr>
-          <w:t>https://stackoverflow.c</w:t>
-        </w:r>
-        <w:r>
-          <w:rPr>
-            <w:rStyle w:val="Hyperlink"/>
-          </w:rPr>
-          <w:t>o</w:t>
-        </w:r>
-        <w:r>
-          <w:rPr>
-            <w:rStyle w:val="Hyperlink"/>
-          </w:rPr>
-          <w:t>m/questions/15312953/choose-a-file-starting-with-a-given-string</w:t>
+          <w:t>https://stackoverflow.com/questions/15312953/choose-a-file-starting-with-a-given-string</w:t>
         </w:r>
       </w:hyperlink>
       <w:r>
@@ -6118,6 +5892,9 @@
         <w:br/>
       </w:r>
       <w:r>
+        <w:rPr>
+          <w:noProof/>
+        </w:rPr>
         <w:drawing>
           <wp:inline distT="0" distB="0" distL="0" distR="0" wp14:anchorId="353C2B3C" wp14:editId="32AECAE8">
             <wp:extent cx="5759450" cy="493395"/>
@@ -6205,101 +5982,207 @@
         </w:rPr>
         <w:t>8</w:t>
       </w:r>
+      <w:r>
+        <w:rPr>
+          <w:rFonts w:asciiTheme="minorHAnsi" w:eastAsiaTheme="minorEastAsia" w:hAnsiTheme="minorHAnsi" w:cstheme="minorBidi"/>
+          <w:b/>
+          <w:bCs/>
+          <w:color w:val="404040" w:themeColor="text1" w:themeTint="BF"/>
+          <w:sz w:val="16"/>
+          <w:szCs w:val="16"/>
+          <w:lang w:eastAsia="en-US"/>
+        </w:rPr>
+        <w:br/>
+      </w:r>
+      <w:r>
+        <w:rPr>
+          <w:rFonts w:asciiTheme="minorHAnsi" w:hAnsiTheme="minorHAnsi" w:cstheme="minorBidi"/>
+          <w:b/>
+          <w:bCs/>
+          <w:sz w:val="22"/>
+          <w:szCs w:val="21"/>
+        </w:rPr>
+        <w:t>Autor:</w:t>
+      </w:r>
+      <w:r>
+        <w:rPr>
+          <w:rFonts w:asciiTheme="minorHAnsi" w:eastAsiaTheme="minorEastAsia" w:hAnsiTheme="minorHAnsi" w:cstheme="minorBidi"/>
+          <w:b/>
+          <w:bCs/>
+          <w:sz w:val="22"/>
+          <w:szCs w:val="21"/>
+        </w:rPr>
+        <w:t xml:space="preserve"> pradysung</w:t>
+      </w:r>
+      <w:r>
+        <w:rPr>
+          <w:b/>
+          <w:bCs/>
+          <w:sz w:val="22"/>
+          <w:szCs w:val="21"/>
+        </w:rPr>
+        <w:br/>
+      </w:r>
+      <w:r>
+        <w:rPr>
+          <w:rFonts w:asciiTheme="minorHAnsi" w:eastAsiaTheme="minorEastAsia" w:hAnsiTheme="minorHAnsi" w:cstheme="minorBidi"/>
+          <w:b/>
+          <w:bCs/>
+          <w:sz w:val="22"/>
+          <w:szCs w:val="21"/>
+        </w:rPr>
+        <w:t>Erstellt:</w:t>
+      </w:r>
+      <w:r>
+        <w:rPr>
+          <w:rFonts w:asciiTheme="minorHAnsi" w:eastAsiaTheme="minorEastAsia" w:hAnsiTheme="minorHAnsi" w:cstheme="minorBidi"/>
+          <w:b/>
+          <w:bCs/>
+          <w:sz w:val="22"/>
+          <w:szCs w:val="21"/>
+        </w:rPr>
+        <w:t xml:space="preserve"> 23.05.17</w:t>
+      </w:r>
     </w:p>
     <w:p>
       <w:pPr>
         <w:pStyle w:val="StandardWeb"/>
         <w:keepNext/>
         <w:spacing w:before="0" w:beforeAutospacing="0" w:after="165" w:afterAutospacing="0"/>
-      </w:pPr>
-      <w:r>
-        <w:rPr>
-          <w:rFonts w:asciiTheme="minorHAnsi" w:hAnsiTheme="minorHAnsi" w:cstheme="minorBidi"/>
-          <w:b/>
-          <w:bCs/>
-          <w:sz w:val="22"/>
-          <w:szCs w:val="21"/>
-        </w:rPr>
-        <w:t>Autor:</w:t>
-      </w:r>
-      <w:r>
-        <w:rPr>
-          <w:rFonts w:asciiTheme="minorHAnsi" w:eastAsiaTheme="minorEastAsia" w:hAnsiTheme="minorHAnsi" w:cstheme="minorBidi"/>
-          <w:b/>
-          <w:bCs/>
-          <w:sz w:val="22"/>
-          <w:szCs w:val="21"/>
-        </w:rPr>
-        <w:t xml:space="preserve"> </w:t>
-      </w:r>
-      <w:proofErr w:type="spellStart"/>
-      <w:r>
-        <w:rPr>
-          <w:rFonts w:asciiTheme="minorHAnsi" w:eastAsiaTheme="minorEastAsia" w:hAnsiTheme="minorHAnsi" w:cstheme="minorBidi"/>
-          <w:b/>
-          <w:bCs/>
-          <w:sz w:val="22"/>
-          <w:szCs w:val="21"/>
-        </w:rPr>
-        <w:t>pradysung</w:t>
-      </w:r>
-      <w:proofErr w:type="spellEnd"/>
-      <w:r>
-        <w:rPr>
-          <w:b/>
-          <w:bCs/>
-          <w:sz w:val="22"/>
-          <w:szCs w:val="21"/>
-        </w:rPr>
-        <w:br/>
-      </w:r>
-      <w:proofErr w:type="gramStart"/>
-      <w:r>
-        <w:rPr>
-          <w:rFonts w:asciiTheme="minorHAnsi" w:eastAsiaTheme="minorEastAsia" w:hAnsiTheme="minorHAnsi" w:cstheme="minorBidi"/>
-          <w:b/>
-          <w:bCs/>
-          <w:sz w:val="22"/>
-          <w:szCs w:val="21"/>
-        </w:rPr>
-        <w:t>Erstellt</w:t>
-      </w:r>
-      <w:proofErr w:type="gramEnd"/>
-      <w:r>
-        <w:rPr>
-          <w:rFonts w:asciiTheme="minorHAnsi" w:eastAsiaTheme="minorEastAsia" w:hAnsiTheme="minorHAnsi" w:cstheme="minorBidi"/>
-          <w:b/>
-          <w:bCs/>
-          <w:sz w:val="22"/>
-          <w:szCs w:val="21"/>
-        </w:rPr>
-        <w:t>:</w:t>
-      </w:r>
-      <w:r>
-        <w:rPr>
-          <w:rFonts w:asciiTheme="minorHAnsi" w:eastAsiaTheme="minorEastAsia" w:hAnsiTheme="minorHAnsi" w:cstheme="minorBidi"/>
-          <w:b/>
-          <w:bCs/>
-          <w:sz w:val="22"/>
-          <w:szCs w:val="21"/>
-        </w:rPr>
-        <w:t xml:space="preserve"> </w:t>
-      </w:r>
-      <w:r>
-        <w:rPr>
-          <w:rFonts w:asciiTheme="minorHAnsi" w:eastAsiaTheme="minorEastAsia" w:hAnsiTheme="minorHAnsi" w:cstheme="minorBidi"/>
-          <w:b/>
-          <w:bCs/>
-          <w:sz w:val="22"/>
-          <w:szCs w:val="21"/>
-        </w:rPr>
-        <w:t>23.05.17</w:t>
+        <w:rPr>
+          <w:rStyle w:val="Hyperlink"/>
+        </w:rPr>
+      </w:pPr>
+      <w:r>
+        <w:rPr>
+          <w:rStyle w:val="Hyperlink"/>
+        </w:rPr>
+        <w:t>https://www.</w:t>
+      </w:r>
+      <w:hyperlink r:id="rId36" w:history="1">
+        <w:r>
+          <w:rPr>
+            <w:rStyle w:val="Hyperlink"/>
+          </w:rPr>
+          <w:t>codegrepper</w:t>
+        </w:r>
+      </w:hyperlink>
+      <w:r>
+        <w:rPr>
+          <w:rStyle w:val="Hyperlink"/>
+        </w:rPr>
+        <w:t>.com/code-examples/delphi/count+same+values+in+list+python</w:t>
       </w:r>
     </w:p>
     <w:p>
       <w:pPr>
         <w:keepNext/>
       </w:pPr>
+      <w:r>
+        <w:drawing>
+          <wp:inline distT="0" distB="0" distL="0" distR="0" wp14:anchorId="3471B757" wp14:editId="195184A1">
+            <wp:extent cx="2998382" cy="704491"/>
+            <wp:effectExtent l="0" t="0" r="0" b="635"/>
+            <wp:docPr id="5" name="Grafik 5"/>
+            <wp:cNvGraphicFramePr>
+              <a:graphicFrameLocks xmlns:a="http://schemas.openxmlformats.org/drawingml/2006/main" noChangeAspect="1"/>
+            </wp:cNvGraphicFramePr>
+            <a:graphic xmlns:a="http://schemas.openxmlformats.org/drawingml/2006/main">
+              <a:graphicData uri="http://schemas.openxmlformats.org/drawingml/2006/picture">
+                <pic:pic xmlns:pic="http://schemas.openxmlformats.org/drawingml/2006/picture">
+                  <pic:nvPicPr>
+                    <pic:cNvPr id="1" name=""/>
+                    <pic:cNvPicPr/>
+                  </pic:nvPicPr>
+                  <pic:blipFill>
+                    <a:blip r:embed="rId37"/>
+                    <a:stretch>
+                      <a:fillRect/>
+                    </a:stretch>
+                  </pic:blipFill>
+                  <pic:spPr>
+                    <a:xfrm>
+                      <a:off x="0" y="0"/>
+                      <a:ext cx="3029327" cy="711762"/>
+                    </a:xfrm>
+                    <a:prstGeom prst="rect">
+                      <a:avLst/>
+                    </a:prstGeom>
+                  </pic:spPr>
+                </pic:pic>
+              </a:graphicData>
+            </a:graphic>
+          </wp:inline>
+        </w:drawing>
+      </w:r>
+      <w:r>
+        <w:br/>
+      </w:r>
+      <w:r>
+        <w:rPr>
+          <w:b/>
+          <w:bCs/>
+          <w:color w:val="404040" w:themeColor="text1" w:themeTint="BF"/>
+          <w:sz w:val="16"/>
+          <w:szCs w:val="16"/>
+        </w:rPr>
+        <w:t>Abbildung: Code Ausschnitt Quelle 9</w:t>
+      </w:r>
+      <w:r>
+        <w:rPr>
+          <w:b/>
+          <w:bCs/>
+          <w:color w:val="404040" w:themeColor="text1" w:themeTint="BF"/>
+          <w:sz w:val="16"/>
+          <w:szCs w:val="16"/>
+        </w:rPr>
+        <w:br/>
+      </w:r>
+      <w:r>
+        <w:rPr>
+          <w:b/>
+          <w:bCs/>
+        </w:rPr>
+        <w:t>Autor:</w:t>
+      </w:r>
+      <w:r>
+        <w:rPr>
+          <w:b/>
+          <w:bCs/>
+        </w:rPr>
+        <w:t xml:space="preserve"> </w:t>
+      </w:r>
+      <w:r>
+        <w:rPr>
+          <w:b/>
+          <w:bCs/>
+        </w:rPr>
+        <w:t>Yellowed Yak</w:t>
+      </w:r>
+      <w:r>
+        <w:rPr>
+          <w:b/>
+          <w:bCs/>
+        </w:rPr>
+        <w:br/>
+        <w:t>Erstellt:</w:t>
+      </w:r>
+      <w:r>
+        <w:rPr>
+          <w:b/>
+          <w:bCs/>
+        </w:rPr>
+        <w:t xml:space="preserve"> </w:t>
+      </w:r>
+      <w:r>
+        <w:rPr>
+          <w:b/>
+          <w:bCs/>
+        </w:rPr>
+        <w:t>31.12.2019</w:t>
+      </w:r>
+      <w:bookmarkStart w:id="17" w:name="_GoBack"/>
+      <w:bookmarkEnd w:id="17"/>
     </w:p>
     <w:p>
       <w:r>
@@ -6352,6 +6235,7 @@
         <w:docPartUnique/>
       </w:docPartObj>
     </w:sdtPr>
+    <w:sdtEndPr/>
     <w:sdtContent>
       <w:p>
         <w:pPr>
@@ -6391,6 +6275,7 @@
         <w:docPartUnique/>
       </w:docPartObj>
     </w:sdtPr>
+    <w:sdtEndPr/>
     <w:sdtContent>
       <w:p>
         <w:pPr>
@@ -8331,7 +8216,7 @@
 </file>
 
 <file path=customXml/itemProps2.xml><?xml version="1.0" encoding="utf-8"?>
-<ds:datastoreItem xmlns:ds="http://schemas.openxmlformats.org/officeDocument/2006/customXml" ds:itemID="{FC0D7417-166C-42B5-944A-F0A9EB46B1DC}">
+<ds:datastoreItem xmlns:ds="http://schemas.openxmlformats.org/officeDocument/2006/customXml" ds:itemID="{BCD2628B-A93B-41B8-8346-FBA6808591D7}">
   <ds:schemaRefs>
     <ds:schemaRef ds:uri="http://schemas.openxmlformats.org/officeDocument/2006/bibliography"/>
   </ds:schemaRefs>

</xml_diff>